<commit_message>
Authorization & Authentication implemented and quality update
</commit_message>
<xml_diff>
--- a/Documentation/Applied Research.docx
+++ b/Documentation/Applied Research.docx
@@ -4,17 +4,15 @@
   <w:body>
     <w:sdt>
       <w:sdtPr>
+        <w:rPr>
+          <w:rFonts w:eastAsiaTheme="minorHAnsi"/>
+        </w:rPr>
         <w:id w:val="-2113575976"/>
         <w:docPartObj>
           <w:docPartGallery w:val="Cover Pages"/>
           <w:docPartUnique/>
         </w:docPartObj>
       </w:sdtPr>
-      <w:sdtEndPr>
-        <w:rPr>
-          <w:rFonts w:eastAsiaTheme="minorHAnsi"/>
-        </w:rPr>
-      </w:sdtEndPr>
       <w:sdtContent>
         <w:p>
           <w:pPr>
@@ -4174,7 +4172,39 @@
         </w:numPr>
       </w:pPr>
       <w:r>
-        <w:t>React offers an easy debugging process. The code is reusable.</w:t>
+        <w:t>React offers an easy debugging process</w:t>
+      </w:r>
+      <w:r>
+        <w:t xml:space="preserve"> </w:t>
+      </w:r>
+      <w:sdt>
+        <w:sdtPr>
+          <w:id w:val="50744107"/>
+          <w:citation/>
+        </w:sdtPr>
+        <w:sdtContent>
+          <w:r>
+            <w:fldChar w:fldCharType="begin"/>
+          </w:r>
+          <w:r>
+            <w:instrText xml:space="preserve"> CITATION Nih22 \l 1033 </w:instrText>
+          </w:r>
+          <w:r>
+            <w:fldChar w:fldCharType="separate"/>
+          </w:r>
+          <w:r>
+            <w:rPr>
+              <w:noProof/>
+            </w:rPr>
+            <w:t>(Raval, 2022)</w:t>
+          </w:r>
+          <w:r>
+            <w:fldChar w:fldCharType="end"/>
+          </w:r>
+        </w:sdtContent>
+      </w:sdt>
+      <w:r>
+        <w:t>. The code is reusable.</w:t>
       </w:r>
     </w:p>
     <w:p>
@@ -4222,8 +4252,19 @@
         </w:numPr>
       </w:pPr>
       <w:r>
-        <w:t>React JS is view-oriented.</w:t>
+        <w:t>React JS is view-</w:t>
       </w:r>
+      <w:proofErr w:type="gramStart"/>
+      <w:r>
+        <w:t>oriented</w:t>
+      </w:r>
+      <w:r>
+        <w:t xml:space="preserve"> </w:t>
+      </w:r>
+      <w:r>
+        <w:t>.</w:t>
+      </w:r>
+      <w:proofErr w:type="gramEnd"/>
     </w:p>
     <w:p>
       <w:pPr>
@@ -4287,13 +4328,7 @@
         <w:t xml:space="preserve"> is an</w:t>
       </w:r>
       <w:r>
-        <w:t xml:space="preserve"> Open Source, General-Purpose Development Platform Maintained by </w:t>
-      </w:r>
-      <w:r>
-        <w:t>Microsoft,</w:t>
-      </w:r>
-      <w:r>
-        <w:t xml:space="preserve"> and the .NET Community. Cross-platform (supporting Windows, macOS, and Linux) and can be used to build device, cloud, and IoT applications</w:t>
+        <w:t xml:space="preserve"> Open Source, General-Purpose Development Platform Maintained by Microsoft, and the .NET Community. Cross-platform (supporting Windows, macOS, and Linux) and can be used to build device, cloud, and IoT applications</w:t>
       </w:r>
       <w:r>
         <w:t>.</w:t>
@@ -4365,20 +4400,18 @@
     </w:p>
     <w:sdt>
       <w:sdtPr>
+        <w:rPr>
+          <w:rFonts w:asciiTheme="minorHAnsi" w:eastAsiaTheme="minorHAnsi" w:hAnsiTheme="minorHAnsi" w:cstheme="minorBidi"/>
+          <w:color w:val="auto"/>
+          <w:sz w:val="22"/>
+          <w:szCs w:val="22"/>
+        </w:rPr>
         <w:id w:val="-1853095405"/>
         <w:docPartObj>
           <w:docPartGallery w:val="Bibliographies"/>
           <w:docPartUnique/>
         </w:docPartObj>
       </w:sdtPr>
-      <w:sdtEndPr>
-        <w:rPr>
-          <w:rFonts w:asciiTheme="minorHAnsi" w:eastAsiaTheme="minorHAnsi" w:hAnsiTheme="minorHAnsi" w:cstheme="minorBidi"/>
-          <w:color w:val="auto"/>
-          <w:sz w:val="22"/>
-          <w:szCs w:val="22"/>
-        </w:rPr>
-      </w:sdtEndPr>
       <w:sdtContent>
         <w:p>
           <w:pPr>

</xml_diff>

<commit_message>
Applied research methods added
</commit_message>
<xml_diff>
--- a/Documentation/Applied Research.docx
+++ b/Documentation/Applied Research.docx
@@ -4137,6 +4137,9 @@
       <w:r>
         <w:t>end?</w:t>
       </w:r>
+      <w:r>
+        <w:t xml:space="preserve"> (Literature study method)</w:t>
+      </w:r>
     </w:p>
     <w:p>
       <w:r>
@@ -4155,6 +4158,9 @@
       </w:pPr>
       <w:r>
         <w:t>1.1. What are reasons that React is preferred than Angular?</w:t>
+      </w:r>
+      <w:r>
+        <w:t xml:space="preserve"> (Literature study method)</w:t>
       </w:r>
     </w:p>
     <w:p>
@@ -4298,6 +4304,17 @@
       <w:r>
         <w:t>2. Which framework will be used for back-end?</w:t>
       </w:r>
+      <w:r>
+        <w:t xml:space="preserve"> </w:t>
+      </w:r>
+    </w:p>
+    <w:p>
+      <w:pPr>
+        <w:pStyle w:val="Heading2"/>
+      </w:pPr>
+      <w:r>
+        <w:t>(Literature study, Community search method)</w:t>
+      </w:r>
     </w:p>
     <w:p>
       <w:r>
@@ -4314,6 +4331,9 @@
       </w:pPr>
       <w:r>
         <w:t>2.1. In what ways Spring Boot framework is more convenient to be used than ASP .NET Core?</w:t>
+      </w:r>
+      <w:r>
+        <w:t xml:space="preserve"> (Literature study, Community searched method)</w:t>
       </w:r>
     </w:p>
     <w:p>
@@ -4358,6 +4378,7 @@
         <w:pStyle w:val="Heading2"/>
       </w:pPr>
       <w:r>
+        <w:lastRenderedPageBreak/>
         <w:t>3. Ways to saves images in the database?</w:t>
       </w:r>
     </w:p>

</xml_diff>